<commit_message>
converted figures to png
</commit_message>
<xml_diff>
--- a/CollaborationAssessment.docx
+++ b/CollaborationAssessment.docx
@@ -3589,26 +3589,6 @@
             </w:tcMar>
             <w:vAlign w:val="top"/>
           </w:tcPr>
-          <w:p/>
-        </w:tc>
-        <w:tc>
-          <w:tcPr>
-            <w:tcW w:type="dxa" w:w="4990"/>
-            <w:tcBorders>
-              <w:top w:val="single" w:color="000000" w:sz="4" w:space="0" w:shadow="0" w:frame="0"/>
-              <w:left w:val="single" w:color="000000" w:sz="4" w:space="0" w:shadow="0" w:frame="0"/>
-              <w:bottom w:val="single" w:color="000000" w:sz="4" w:space="0" w:shadow="0" w:frame="0"/>
-              <w:right w:val="single" w:color="000000" w:sz="4" w:space="0" w:shadow="0" w:frame="0"/>
-            </w:tcBorders>
-            <w:shd w:val="clear" w:color="auto" w:fill="auto"/>
-            <w:tcMar>
-              <w:top w:type="dxa" w:w="80"/>
-              <w:left w:type="dxa" w:w="80"/>
-              <w:bottom w:type="dxa" w:w="80"/>
-              <w:right w:type="dxa" w:w="80"/>
-            </w:tcMar>
-            <w:vAlign w:val="top"/>
-          </w:tcPr>
           <w:p>
             <w:pPr>
               <w:keepNext w:val="0"/>
@@ -3648,21 +3628,13 @@
                 <w:vertAlign w:val="baseline"/>
                 <w:rtl w:val="0"/>
               </w:rPr>
-              <w:t>Germonda</w:t>
-            </w:r>
-          </w:p>
-        </w:tc>
-      </w:tr>
-      <w:tr>
-        <w:tblPrEx>
-          <w:shd w:val="clear" w:color="auto" w:fill="ced7e7"/>
-        </w:tblPrEx>
-        <w:trPr>
-          <w:trHeight w:val="222" w:hRule="atLeast"/>
-        </w:trPr>
-        <w:tc>
-          <w:tcPr>
-            <w:tcW w:type="dxa" w:w="2571"/>
+              <w:t>01/11/16</w:t>
+            </w:r>
+          </w:p>
+        </w:tc>
+        <w:tc>
+          <w:tcPr>
+            <w:tcW w:type="dxa" w:w="4990"/>
             <w:tcBorders>
               <w:top w:val="single" w:color="000000" w:sz="4" w:space="0" w:shadow="0" w:frame="0"/>
               <w:left w:val="single" w:color="000000" w:sz="4" w:space="0" w:shadow="0" w:frame="0"/>
@@ -3717,13 +3689,21 @@
                 <w:vertAlign w:val="baseline"/>
                 <w:rtl w:val="0"/>
               </w:rPr>
-              <w:t>Preparing presentation</w:t>
-            </w:r>
-          </w:p>
-        </w:tc>
-        <w:tc>
-          <w:tcPr>
-            <w:tcW w:type="dxa" w:w="1019"/>
+              <w:t>Germonda</w:t>
+            </w:r>
+          </w:p>
+        </w:tc>
+      </w:tr>
+      <w:tr>
+        <w:tblPrEx>
+          <w:shd w:val="clear" w:color="auto" w:fill="ced7e7"/>
+        </w:tblPrEx>
+        <w:trPr>
+          <w:trHeight w:val="222" w:hRule="atLeast"/>
+        </w:trPr>
+        <w:tc>
+          <w:tcPr>
+            <w:tcW w:type="dxa" w:w="2571"/>
             <w:tcBorders>
               <w:top w:val="single" w:color="000000" w:sz="4" w:space="0" w:shadow="0" w:frame="0"/>
               <w:left w:val="single" w:color="000000" w:sz="4" w:space="0" w:shadow="0" w:frame="0"/>
@@ -3778,6 +3758,67 @@
                 <w:vertAlign w:val="baseline"/>
                 <w:rtl w:val="0"/>
               </w:rPr>
+              <w:t>Preparing presentation</w:t>
+            </w:r>
+          </w:p>
+        </w:tc>
+        <w:tc>
+          <w:tcPr>
+            <w:tcW w:type="dxa" w:w="1019"/>
+            <w:tcBorders>
+              <w:top w:val="single" w:color="000000" w:sz="4" w:space="0" w:shadow="0" w:frame="0"/>
+              <w:left w:val="single" w:color="000000" w:sz="4" w:space="0" w:shadow="0" w:frame="0"/>
+              <w:bottom w:val="single" w:color="000000" w:sz="4" w:space="0" w:shadow="0" w:frame="0"/>
+              <w:right w:val="single" w:color="000000" w:sz="4" w:space="0" w:shadow="0" w:frame="0"/>
+            </w:tcBorders>
+            <w:shd w:val="clear" w:color="auto" w:fill="auto"/>
+            <w:tcMar>
+              <w:top w:type="dxa" w:w="80"/>
+              <w:left w:type="dxa" w:w="80"/>
+              <w:bottom w:type="dxa" w:w="80"/>
+              <w:right w:type="dxa" w:w="80"/>
+            </w:tcMar>
+            <w:vAlign w:val="top"/>
+          </w:tcPr>
+          <w:p>
+            <w:pPr>
+              <w:keepNext w:val="0"/>
+              <w:keepLines w:val="0"/>
+              <w:pageBreakBefore w:val="0"/>
+              <w:widowControl w:val="1"/>
+              <w:shd w:val="clear" w:color="auto" w:fill="auto"/>
+              <w:suppressAutoHyphens w:val="1"/>
+              <w:bidi w:val="0"/>
+              <w:spacing w:before="0" w:after="0" w:line="240" w:lineRule="auto"/>
+              <w:ind w:left="0" w:right="0" w:firstLine="0"/>
+              <w:jc w:val="left"/>
+              <w:outlineLvl w:val="9"/>
+              <w:rPr>
+                <w:rtl w:val="0"/>
+              </w:rPr>
+            </w:pPr>
+            <w:r>
+              <w:rPr>
+                <w:rFonts w:ascii="Cambria" w:cs="Cambria" w:hAnsi="Cambria" w:eastAsia="Cambria"/>
+                <w:b w:val="0"/>
+                <w:bCs w:val="0"/>
+                <w:i w:val="0"/>
+                <w:iCs w:val="0"/>
+                <w:caps w:val="0"/>
+                <w:smallCaps w:val="0"/>
+                <w:strike w:val="0"/>
+                <w:dstrike w:val="0"/>
+                <w:outline w:val="0"/>
+                <w:color w:val="000000"/>
+                <w:spacing w:val="0"/>
+                <w:kern w:val="0"/>
+                <w:position w:val="0"/>
+                <w:sz w:val="20"/>
+                <w:szCs w:val="20"/>
+                <w:u w:val="none" w:color="000000"/>
+                <w:vertAlign w:val="baseline"/>
+                <w:rtl w:val="0"/>
+              </w:rPr>
               <w:t>07/11/16</w:t>
             </w:r>
           </w:p>
@@ -3800,7 +3841,48 @@
             </w:tcMar>
             <w:vAlign w:val="top"/>
           </w:tcPr>
-          <w:p/>
+          <w:p>
+            <w:pPr>
+              <w:keepNext w:val="0"/>
+              <w:keepLines w:val="0"/>
+              <w:pageBreakBefore w:val="0"/>
+              <w:widowControl w:val="1"/>
+              <w:shd w:val="clear" w:color="auto" w:fill="auto"/>
+              <w:suppressAutoHyphens w:val="1"/>
+              <w:bidi w:val="0"/>
+              <w:spacing w:before="0" w:after="0" w:line="240" w:lineRule="auto"/>
+              <w:ind w:left="0" w:right="0" w:firstLine="0"/>
+              <w:jc w:val="left"/>
+              <w:outlineLvl w:val="9"/>
+              <w:rPr>
+                <w:rtl w:val="0"/>
+              </w:rPr>
+            </w:pPr>
+            <w:r>
+              <w:rPr>
+                <w:rFonts w:ascii="Cambria" w:cs="Cambria" w:hAnsi="Cambria" w:eastAsia="Cambria"/>
+                <w:b w:val="0"/>
+                <w:bCs w:val="0"/>
+                <w:i w:val="0"/>
+                <w:iCs w:val="0"/>
+                <w:caps w:val="0"/>
+                <w:smallCaps w:val="0"/>
+                <w:strike w:val="0"/>
+                <w:dstrike w:val="0"/>
+                <w:outline w:val="0"/>
+                <w:color w:val="000000"/>
+                <w:spacing w:val="0"/>
+                <w:kern w:val="0"/>
+                <w:position w:val="0"/>
+                <w:sz w:val="20"/>
+                <w:szCs w:val="20"/>
+                <w:u w:val="none" w:color="000000"/>
+                <w:vertAlign w:val="baseline"/>
+                <w:rtl w:val="0"/>
+              </w:rPr>
+              <w:t>03/11/16</w:t>
+            </w:r>
+          </w:p>
         </w:tc>
         <w:tc>
           <w:tcPr>
@@ -5723,7 +5805,25 @@
           <w:rtl w:val="0"/>
           <w:lang w:val="en-US"/>
         </w:rPr>
-        <w:t>4.Describe the difficulties you faced during the collaboration (and solutions if appreciable)</w:t>
+        <w:t>4.Describe the difficulties you face</w:t>
+      </w:r>
+      <w:r>
+        <w:rPr>
+          <w:b w:val="1"/>
+          <w:bCs w:val="1"/>
+          <w:rtl w:val="0"/>
+          <w:lang w:val="en-US"/>
+        </w:rPr>
+        <w:t>D</w:t>
+      </w:r>
+      <w:r>
+        <w:rPr>
+          <w:b w:val="1"/>
+          <w:bCs w:val="1"/>
+          <w:rtl w:val="0"/>
+          <w:lang w:val="en-US"/>
+        </w:rPr>
+        <w:t>d during the collaboration (and solutions if appreciable)</w:t>
       </w:r>
     </w:p>
     <w:p>

</xml_diff>